<commit_message>
refactor: add comments, strongly type, name variables
</commit_message>
<xml_diff>
--- a/template/Student.docx
+++ b/template/Student.docx
@@ -6,25 +6,64 @@
       <w:pPr>
         <w:rPr>
           <w:rFonts w:hint="default"/>
+          <w:sz w:val="24"/>
+          <w:szCs w:val="24"/>
           <w:lang w:val="en"/>
         </w:rPr>
       </w:pPr>
       <w:r>
         <w:rPr>
           <w:rFonts w:hint="default"/>
+          <w:sz w:val="24"/>
+          <w:szCs w:val="24"/>
           <w:lang w:val="en"/>
         </w:rPr>
-        <w:t xml:space="preserve">Hi, I’m a student. My </w:t>
+        <w:t xml:space="preserve">Hi, I’m a student. My name is </w:t>
+      </w:r>
+      <w:r>
+        <w:rPr>
+          <w:rFonts w:hint="default"/>
+          <w:b/>
+          <w:bCs/>
+          <w:color w:val="00B0F0"/>
+          <w:sz w:val="24"/>
+          <w:szCs w:val="24"/>
+          <w:lang w:val="en"/>
+        </w:rPr>
+        <w:t>{{name}}</w:t>
+      </w:r>
+      <w:r>
+        <w:rPr>
+          <w:rFonts w:hint="default"/>
+          <w:sz w:val="24"/>
+          <w:szCs w:val="24"/>
+          <w:lang w:val="en"/>
+        </w:rPr>
+        <w:t xml:space="preserve">. I’m </w:t>
+      </w:r>
+      <w:r>
+        <w:rPr>
+          <w:rFonts w:hint="default"/>
+          <w:i/>
+          <w:iCs/>
+          <w:color w:val="FFC000"/>
+          <w:sz w:val="24"/>
+          <w:szCs w:val="24"/>
+          <w:lang w:val="en"/>
+        </w:rPr>
+        <w:t>{{age}}</w:t>
+      </w:r>
+      <w:r>
+        <w:rPr>
+          <w:rFonts w:hint="default"/>
+          <w:sz w:val="24"/>
+          <w:szCs w:val="24"/>
+          <w:lang w:val="en"/>
+        </w:rPr>
+        <w:t xml:space="preserve"> years old.</w:t>
       </w:r>
       <w:bookmarkStart w:id="0" w:name="_GoBack"/>
       <w:bookmarkEnd w:id="0"/>
-      <w:r>
-        <w:rPr>
-          <w:rFonts w:hint="default"/>
-          <w:lang w:val="en"/>
-        </w:rPr>
-        <w:t>name is {{name}}. I’m {{age}} years old.</w:t>
-      </w:r>
     </w:p>
     <w:sectPr>
       <w:pgSz w:w="11906" w:h="16838"/>
@@ -37,13 +76,14 @@
 </file>
 
 <file path=word/styles.xml><?xml version="1.0" encoding="utf-8"?>
-<w:styles xmlns:mc="http://schemas.openxmlformats.org/markup-compatibility/2006" xmlns:o="urn:schemas-microsoft-com:office:office" xmlns:r="http://schemas.openxmlformats.org/officeDocument/2006/relationships" xmlns:m="http://schemas.openxmlformats.org/officeDocument/2006/math" xmlns:v="urn:schemas-microsoft-com:vml" xmlns:w="http://schemas.openxmlformats.org/wordprocessingml/2006/main" xmlns:w14="http://schemas.microsoft.com/office/word/2010/wordml" xmlns:w10="urn:schemas-microsoft-com:office:word" xmlns:sl="http://schemas.openxmlformats.org/schemaLibrary/2006/main" mc:Ignorable="w14">
+<w:styles xmlns:mc="http://schemas.openxmlformats.org/markup-compatibility/2006" xmlns:o="urn:schemas-microsoft-com:office:office" xmlns:r="http://schemas.openxmlformats.org/officeDocument/2006/relationships" xmlns:m="http://schemas.openxmlformats.org/officeDocument/2006/math" xmlns:v="urn:schemas-microsoft-com:vml" xmlns:w="http://schemas.openxmlformats.org/wordprocessingml/2006/main" xmlns:w14="http://schemas.microsoft.com/office/word/2010/wordml" xmlns:w10="urn:schemas-microsoft-com:office:word" xmlns:sl="http://schemas.openxmlformats.org/schemaLibrary/2006/main" xmlns:wpsCustomData="http://www.wps.cn/officeDocument/2013/wpsCustomData" mc:Ignorable="w14">
   <w:docDefaults>
     <w:rPrDefault>
       <w:rPr>
         <w:rFonts w:asciiTheme="minorHAnsi" w:hAnsiTheme="minorHAnsi" w:eastAsiaTheme="minorEastAsia" w:cstheme="minorBidi"/>
       </w:rPr>
     </w:rPrDefault>
+    <w:pPrDefault/>
   </w:docDefaults>
   <w:latentStyles w:count="260" w:defQFormat="0" w:defUnhideWhenUsed="1" w:defSemiHidden="1" w:defUIPriority="99" w:defLockedState="0">
     <w:lsdException w:qFormat="1" w:unhideWhenUsed="0" w:uiPriority="0" w:semiHidden="0" w:name="Normal"/>
@@ -323,7 +363,6 @@
     <w:qFormat/>
     <w:uiPriority w:val="0"/>
     <w:tblPr>
-      <w:tblLayout w:type="fixed"/>
       <w:tblCellMar>
         <w:top w:w="0" w:type="dxa"/>
         <w:left w:w="108" w:type="dxa"/>
@@ -588,20 +627,4 @@
   </a:themeElements>
   <a:objectDefaults/>
 </a:theme>
-</file>
-
-<file path=customXml/item1.xml><?xml version="1.0" encoding="utf-8"?>
-<s:customData xmlns="http://www.wps.cn/officeDocument/2013/wpsCustomData" xmlns:s="http://www.wps.cn/officeDocument/2013/wpsCustomData">
-  <customSectProps>
-    <customSectPr/>
-  </customSectProps>
-</s:customData>
-</file>
-
-<file path=customXml/itemProps1.xml><?xml version="1.0" encoding="utf-8"?>
-<ds:datastoreItem xmlns:ds="http://schemas.openxmlformats.org/officeDocument/2006/customXml" ds:itemID="{B1977F7D-205B-4081-913C-38D41E755F92}">
-  <ds:schemaRefs>
-    <ds:schemaRef ds:uri="http://www.wps.cn/officeDocument/2013/wpsCustomData"/>
-  </ds:schemaRefs>
-</ds:datastoreItem>
 </file>
</xml_diff>